<commit_message>
Atividade 3 - Correções Gerais
</commit_message>
<xml_diff>
--- a/dpw/Atividade 3/Arquitetura do Sistema/Arquitetura do Sistema.docx
+++ b/dpw/Atividade 3/Arquitetura do Sistema/Arquitetura do Sistema.docx
@@ -246,7 +246,23 @@
           <w:sz w:val="38"/>
           <w:szCs w:val="38"/>
         </w:rPr>
-        <w:t>Arquitura do Sistema</w:t>
+        <w:t>Arqui</w:t>
+      </w:r>
+      <w:r>
+        <w:rPr>
+          <w:b/>
+          <w:sz w:val="38"/>
+          <w:szCs w:val="38"/>
+        </w:rPr>
+        <w:t>te</w:t>
+      </w:r>
+      <w:r>
+        <w:rPr>
+          <w:b/>
+          <w:sz w:val="38"/>
+          <w:szCs w:val="38"/>
+        </w:rPr>
+        <w:t>tura do Sistema</w:t>
       </w:r>
     </w:p>
     <w:p>

</xml_diff>